<commit_message>
Fixes list support in Pages
</commit_message>
<xml_diff>
--- a/Tests/Test Data/docx/RKDOCXListWriterTest/list.docx
+++ b/Tests/Test Data/docx/RKDOCXListWriterTest/list.docx
@@ -45,7 +45,7 @@
       <w:start w:val="1"/>
       <w:numFmt w:val="decimal"/>
       <w:lvlText w:val="%1."/>
-      <w:lvlJc w:val="start"/>
+      <w:lvlJc w:val="left"/>
       <w:pPr>
         <w:tabs>
           <w:tab w:val="num" w:pos="600"/>
@@ -57,7 +57,7 @@
       <w:start w:val="1"/>
       <w:numFmt w:val="decimal"/>
       <w:lvlText w:val="%1.%2."/>
-      <w:lvlJc w:val="start"/>
+      <w:lvlJc w:val="left"/>
       <w:pPr>
         <w:tabs>
           <w:tab w:val="num" w:pos="800"/>
@@ -70,4 +70,12 @@
     <w:abstractNumId w:val="0"/>
   </w:num>
 </w:numbering>
+</file>
+
+<file path=word/styles.xml><?xml version="1.0" encoding="utf-8"?>
+<w:styles xmlns:w14="http://schemas.microsoft.com/office/word/2010/wordml" xmlns:r="http://schemas.openxmlformats.org/officeDocument/2006/relationships" xmlns:w="http://schemas.openxmlformats.org/wordprocessingml/2006/main" xmlns:w15="http://schemas.microsoft.com/office/word/2012/wordml" xmlns:mc="http://schemas.openxmlformats.org/markup-compatibility/2006" mc:Ignorable="w14 w15">
+  <w:style w:type="paragraph" w:default="1" w:styleId="Normal">
+    <w:name w:val="Normal"/>
+  </w:style>
+</w:styles>
 </file>
</xml_diff>